<commit_message>
fix code block typo
</commit_message>
<xml_diff>
--- a/classes/127/exams/midterm_exam_snow2020.docx
+++ b/classes/127/exams/midterm_exam_snow2020.docx
@@ -1462,6 +1462,8 @@
       <w:r>
         <w:t>3</w:t>
       </w:r>
+      <w:bookmarkStart w:id="0" w:name="_GoBack"/>
+      <w:bookmarkEnd w:id="0"/>
     </w:p>
     <w:p>
       <w:pPr>
@@ -1552,8 +1554,14 @@
       <w:pPr>
         <w:spacing w:after="0"/>
         <w:ind w:firstLine="360"/>
-      </w:pPr>
-      <w:r>
+        <w:rPr>
+          <w:rFonts w:ascii="Courier New" w:hAnsi="Courier New" w:cs="Courier New"/>
+        </w:rPr>
+      </w:pPr>
+      <w:r>
+        <w:rPr>
+          <w:rFonts w:ascii="Courier New" w:hAnsi="Courier New" w:cs="Courier New"/>
+        </w:rPr>
         <w:t>foo = [22, 15, "9", 15, "25", "15"]</w:t>
       </w:r>
     </w:p>
@@ -1561,16 +1569,28 @@
       <w:pPr>
         <w:spacing w:after="0"/>
         <w:ind w:firstLine="360"/>
-      </w:pPr>
-      <w:r>
+        <w:rPr>
+          <w:rFonts w:ascii="Courier New" w:hAnsi="Courier New" w:cs="Courier New"/>
+        </w:rPr>
+      </w:pPr>
+      <w:r>
+        <w:rPr>
+          <w:rFonts w:ascii="Courier New" w:hAnsi="Courier New" w:cs="Courier New"/>
+        </w:rPr>
         <w:t>print(</w:t>
       </w:r>
       <w:proofErr w:type="spellStart"/>
       <w:r>
+        <w:rPr>
+          <w:rFonts w:ascii="Courier New" w:hAnsi="Courier New" w:cs="Courier New"/>
+        </w:rPr>
         <w:t>foo.count</w:t>
       </w:r>
       <w:proofErr w:type="spellEnd"/>
       <w:r>
+        <w:rPr>
+          <w:rFonts w:ascii="Courier New" w:hAnsi="Courier New" w:cs="Courier New"/>
+        </w:rPr>
         <w:t>(15))</w:t>
       </w:r>
     </w:p>
@@ -3661,15 +3681,7 @@
         <w:rPr>
           <w:rFonts w:ascii="Courier New" w:hAnsi="Courier New" w:cs="Courier New"/>
         </w:rPr>
-        <w:t># [ [lab1-score, lab1], [lab2-score, lab2</w:t>
-      </w:r>
-      <w:bookmarkStart w:id="0" w:name="_GoBack"/>
-      <w:bookmarkEnd w:id="0"/>
-      <w:r>
-        <w:rPr>
-          <w:rFonts w:ascii="Courier New" w:hAnsi="Courier New" w:cs="Courier New"/>
-        </w:rPr>
-        <w:t>, [lab3-score, lab3]… ]</w:t>
+        <w:t># [ [lab1-score, lab1], [lab2-score, lab2, [lab3-score, lab3]… ]</w:t>
       </w:r>
     </w:p>
     <w:p>

</xml_diff>